<commit_message>
One more new reference! :)
</commit_message>
<xml_diff>
--- a/References/ISMIR_tutorial_references.docx
+++ b/References/ISMIR_tutorial_references.docx
@@ -290,14 +290,10 @@
           <w:kern w:val="0"/>
           <w:sz w:val="14"/>
           <w:szCs w:val="14"/>
-          <w:lang w:val="nl-NL"/>
         </w:rPr>
         <w:t xml:space="preserve"> </w:t>
       </w:r>
       <w:r>
-        <w:rPr>
-          <w:lang w:val="nl-NL"/>
-        </w:rPr>
         <w:t>10.1177/1745691614551642</w:t>
       </w:r>
     </w:p>
@@ -310,19 +306,8 @@
       <w:pPr>
         <w:ind w:left="720" w:hanging="720"/>
       </w:pPr>
-      <w:proofErr w:type="spellStart"/>
-      <w:r>
-        <w:rPr>
-          <w:lang w:val="nl-NL"/>
-        </w:rPr>
-        <w:t>Gelman</w:t>
-      </w:r>
-      <w:proofErr w:type="spellEnd"/>
-      <w:r>
-        <w:rPr>
-          <w:lang w:val="nl-NL"/>
-        </w:rPr>
-        <w:t xml:space="preserve">, A., &amp; Hill, J. (2007). </w:t>
+      <w:r>
+        <w:t xml:space="preserve">Gelman, A., &amp; Hill, J. (2007). </w:t>
       </w:r>
       <w:r>
         <w:rPr>
@@ -756,6 +741,65 @@
     <w:p>
       <w:pPr>
         <w:ind w:left="720" w:hanging="720"/>
+      </w:pPr>
+      <w:r>
+        <w:t>Wasserman, L. (200</w:t>
+      </w:r>
+      <w:r>
+        <w:t>6</w:t>
+      </w:r>
+      <w:r>
+        <w:t xml:space="preserve">). </w:t>
+      </w:r>
+      <w:proofErr w:type="gramStart"/>
+      <w:r>
+        <w:rPr>
+          <w:i/>
+          <w:iCs/>
+        </w:rPr>
+        <w:t>All of</w:t>
+      </w:r>
+      <w:proofErr w:type="gramEnd"/>
+      <w:r>
+        <w:rPr>
+          <w:i/>
+          <w:iCs/>
+        </w:rPr>
+        <w:t xml:space="preserve"> </w:t>
+      </w:r>
+      <w:r>
+        <w:rPr>
+          <w:i/>
+          <w:iCs/>
+        </w:rPr>
+        <w:t xml:space="preserve">nonparametric </w:t>
+      </w:r>
+      <w:r>
+        <w:rPr>
+          <w:i/>
+          <w:iCs/>
+        </w:rPr>
+        <w:t>s</w:t>
+      </w:r>
+      <w:r>
+        <w:rPr>
+          <w:i/>
+          <w:iCs/>
+        </w:rPr>
+        <w:t>tatistics</w:t>
+      </w:r>
+      <w:r>
+        <w:t>. Springer.</w:t>
+      </w:r>
+    </w:p>
+    <w:p>
+      <w:pPr>
+        <w:ind w:left="720" w:hanging="720"/>
+      </w:pPr>
+    </w:p>
+    <w:p>
+      <w:pPr>
+        <w:ind w:left="720" w:hanging="720"/>
         <w:rPr>
           <w:b/>
           <w:bCs/>
@@ -929,7 +973,6 @@
         </w:rPr>
       </w:pPr>
       <w:r>
-        <w:lastRenderedPageBreak/>
         <w:t xml:space="preserve">Revelle, W. (In progress). </w:t>
       </w:r>
       <w:r>
@@ -3307,6 +3350,7 @@
   <w:style w:type="character" w:default="1" w:styleId="Standaardalinea-lettertype">
     <w:name w:val="Default Paragraph Font"/>
     <w:uiPriority w:val="1"/>
+    <w:semiHidden/>
     <w:unhideWhenUsed/>
   </w:style>
   <w:style w:type="table" w:default="1" w:styleId="Standaardtabel">

</xml_diff>